<commit_message>
New Version Task 2
</commit_message>
<xml_diff>
--- a/doc/task02/SE_Task2.docx
+++ b/doc/task02/SE_Task2.docx
@@ -279,148 +279,6 @@
           <w:b/>
         </w:rPr>
       </w:pPr>
-    </w:p>
-    <w:p>
-      <w:pPr>
-        <w:rPr>
-          <w:b/>
-        </w:rPr>
-      </w:pPr>
-      <w:r>
-        <w:rPr>
-          <w:b/>
-        </w:rPr>
-        <w:t>Activities:</w:t>
-      </w:r>
-    </w:p>
-    <w:p>
-      <w:pPr>
-        <w:pStyle w:val="Listenabsatz"/>
-        <w:numPr>
-          <w:ilvl w:val="0"/>
-          <w:numId w:val="1"/>
-        </w:numPr>
-      </w:pPr>
-      <w:r>
-        <w:t>Specification</w:t>
-      </w:r>
-    </w:p>
-    <w:p>
-      <w:pPr>
-        <w:pStyle w:val="Listenabsatz"/>
-        <w:numPr>
-          <w:ilvl w:val="1"/>
-          <w:numId w:val="1"/>
-        </w:numPr>
-      </w:pPr>
-      <w:r>
-        <w:t>Detailed software requirements description</w:t>
-      </w:r>
-    </w:p>
-    <w:p>
-      <w:pPr>
-        <w:pStyle w:val="Listenabsatz"/>
-        <w:numPr>
-          <w:ilvl w:val="2"/>
-          <w:numId w:val="1"/>
-        </w:numPr>
-      </w:pPr>
-      <w:r>
-        <w:t>Feasibility study</w:t>
-      </w:r>
-    </w:p>
-    <w:p>
-      <w:pPr>
-        <w:pStyle w:val="Listenabsatz"/>
-        <w:numPr>
-          <w:ilvl w:val="2"/>
-          <w:numId w:val="1"/>
-        </w:numPr>
-      </w:pPr>
-      <w:r>
-        <w:t>Customer interview</w:t>
-      </w:r>
-    </w:p>
-    <w:p>
-      <w:pPr>
-        <w:pStyle w:val="Listenabsatz"/>
-        <w:numPr>
-          <w:ilvl w:val="2"/>
-          <w:numId w:val="1"/>
-        </w:numPr>
-      </w:pPr>
-      <w:r>
-        <w:t>Requirements elicitation and analyses</w:t>
-      </w:r>
-    </w:p>
-    <w:p>
-      <w:pPr>
-        <w:pStyle w:val="Listenabsatz"/>
-        <w:numPr>
-          <w:ilvl w:val="2"/>
-          <w:numId w:val="1"/>
-        </w:numPr>
-      </w:pPr>
-      <w:r>
-        <w:t>Writing requirements report</w:t>
-      </w:r>
-    </w:p>
-    <w:p>
-      <w:pPr>
-        <w:pStyle w:val="Listenabsatz"/>
-        <w:numPr>
-          <w:ilvl w:val="2"/>
-          <w:numId w:val="1"/>
-        </w:numPr>
-      </w:pPr>
-      <w:r>
-        <w:t>Requirements validation – Checking the validity of the requirements</w:t>
-      </w:r>
-    </w:p>
-    <w:p>
-      <w:pPr>
-        <w:pStyle w:val="Listenabsatz"/>
-        <w:numPr>
-          <w:ilvl w:val="4"/>
-          <w:numId w:val="1"/>
-        </w:numPr>
-      </w:pPr>
-      <w:r>
-        <w:t>Output: Requirements Document</w:t>
-      </w:r>
-    </w:p>
-    <w:p>
-      <w:pPr>
-        <w:pStyle w:val="Listenabsatz"/>
-        <w:numPr>
-          <w:ilvl w:val="0"/>
-          <w:numId w:val="1"/>
-        </w:numPr>
-      </w:pPr>
-      <w:r>
-        <w:t>Development</w:t>
-      </w:r>
-    </w:p>
-    <w:p>
-      <w:pPr>
-        <w:pStyle w:val="Listenabsatz"/>
-        <w:numPr>
-          <w:ilvl w:val="1"/>
-          <w:numId w:val="1"/>
-        </w:numPr>
-      </w:pPr>
-    </w:p>
-    <w:p>
-      <w:pPr>
-        <w:pStyle w:val="Listenabsatz"/>
-        <w:numPr>
-          <w:ilvl w:val="0"/>
-          <w:numId w:val="1"/>
-        </w:numPr>
-      </w:pPr>
-      <w:r>
-        <w:t>Validation</w:t>
-      </w:r>
     </w:p>
     <w:tbl>
       <w:tblPr>
@@ -430,12 +288,12 @@
         <w:tblLook w:val="00BF" w:firstRow="1" w:lastRow="0" w:firstColumn="1" w:lastColumn="0" w:noHBand="0" w:noVBand="0"/>
       </w:tblPr>
       <w:tblGrid>
-        <w:gridCol w:w="1588"/>
-        <w:gridCol w:w="905"/>
-        <w:gridCol w:w="2384"/>
-        <w:gridCol w:w="2384"/>
+        <w:gridCol w:w="1589"/>
+        <w:gridCol w:w="2031"/>
+        <w:gridCol w:w="2094"/>
+        <w:gridCol w:w="2106"/>
         <w:gridCol w:w="1074"/>
-        <w:gridCol w:w="2722"/>
+        <w:gridCol w:w="2163"/>
       </w:tblGrid>
       <w:tr>
         <w:tc>
@@ -511,9 +369,14 @@
             <w:tcW w:w="905" w:type="dxa"/>
           </w:tcPr>
           <w:p>
-            <w:r>
-              <w:t xml:space="preserve">- </w:t>
-            </w:r>
+            <w:pPr>
+              <w:pStyle w:val="Listenabsatz"/>
+              <w:numPr>
+                <w:ilvl w:val="0"/>
+                <w:numId w:val="1"/>
+              </w:numPr>
+              <w:ind w:left="93" w:hanging="93"/>
+            </w:pPr>
           </w:p>
         </w:tc>
         <w:tc>
@@ -530,7 +393,7 @@
               <w:ind w:left="93" w:hanging="93"/>
             </w:pPr>
             <w:r>
-              <w:t>Feasibility Study</w:t>
+              <w:t>Customer Interview</w:t>
             </w:r>
           </w:p>
           <w:p>
@@ -543,7 +406,7 @@
               <w:ind w:left="93" w:hanging="93"/>
             </w:pPr>
             <w:r>
-              <w:t>Customer Interview</w:t>
+              <w:t>Requirements elicitation and analyses</w:t>
             </w:r>
           </w:p>
           <w:p>
@@ -555,9 +418,6 @@
               </w:numPr>
               <w:ind w:left="93" w:hanging="93"/>
             </w:pPr>
-            <w:r>
-              <w:t>Requirements elicitation and analyses</w:t>
-            </w:r>
           </w:p>
         </w:tc>
         <w:tc>
@@ -634,7 +494,7 @@
                 <w:ilvl w:val="0"/>
                 <w:numId w:val="1"/>
               </w:numPr>
-              <w:ind w:left="63" w:hanging="63"/>
+              <w:ind w:left="119" w:hanging="119"/>
             </w:pPr>
             <w:r>
               <w:t>Customer, User</w:t>
@@ -662,7 +522,19 @@
           <w:tcPr>
             <w:tcW w:w="905" w:type="dxa"/>
           </w:tcPr>
-          <w:p/>
+          <w:p>
+            <w:pPr>
+              <w:pStyle w:val="Listenabsatz"/>
+              <w:numPr>
+                <w:ilvl w:val="0"/>
+                <w:numId w:val="1"/>
+              </w:numPr>
+              <w:ind w:left="93" w:hanging="93"/>
+            </w:pPr>
+            <w:r>
+              <w:t>Finished Component</w:t>
+            </w:r>
+          </w:p>
         </w:tc>
         <w:tc>
           <w:tcPr>
@@ -690,6 +562,22 @@
               </w:numPr>
               <w:ind w:left="93" w:hanging="93"/>
             </w:pPr>
+            <w:r>
+              <w:t>GUI Design</w:t>
+            </w:r>
+          </w:p>
+          <w:p>
+            <w:pPr>
+              <w:pStyle w:val="Listenabsatz"/>
+              <w:numPr>
+                <w:ilvl w:val="0"/>
+                <w:numId w:val="1"/>
+              </w:numPr>
+              <w:ind w:left="93" w:hanging="93"/>
+            </w:pPr>
+            <w:r>
+              <w:t>Test cases development</w:t>
+            </w:r>
           </w:p>
         </w:tc>
         <w:tc>
@@ -698,8 +586,68 @@
           </w:tcPr>
           <w:p>
             <w:pPr>
+              <w:pStyle w:val="Listenabsatz"/>
+              <w:numPr>
+                <w:ilvl w:val="0"/>
+                <w:numId w:val="1"/>
+              </w:numPr>
               <w:ind w:left="119" w:hanging="119"/>
             </w:pPr>
+            <w:r>
+              <w:t>UML diagram</w:t>
+            </w:r>
+          </w:p>
+          <w:p>
+            <w:pPr>
+              <w:pStyle w:val="Listenabsatz"/>
+              <w:numPr>
+                <w:ilvl w:val="0"/>
+                <w:numId w:val="1"/>
+              </w:numPr>
+              <w:ind w:left="119" w:hanging="119"/>
+            </w:pPr>
+            <w:r>
+              <w:t>NTT Relation Diagram</w:t>
+            </w:r>
+          </w:p>
+          <w:p>
+            <w:pPr>
+              <w:pStyle w:val="Listenabsatz"/>
+              <w:numPr>
+                <w:ilvl w:val="0"/>
+                <w:numId w:val="1"/>
+              </w:numPr>
+              <w:ind w:left="119" w:hanging="119"/>
+            </w:pPr>
+            <w:r>
+              <w:t>Graphical design</w:t>
+            </w:r>
+          </w:p>
+          <w:p>
+            <w:pPr>
+              <w:pStyle w:val="Listenabsatz"/>
+              <w:numPr>
+                <w:ilvl w:val="0"/>
+                <w:numId w:val="1"/>
+              </w:numPr>
+              <w:ind w:left="119" w:hanging="119"/>
+            </w:pPr>
+            <w:r>
+              <w:t>GUI Prototype</w:t>
+            </w:r>
+          </w:p>
+          <w:p>
+            <w:pPr>
+              <w:pStyle w:val="Listenabsatz"/>
+              <w:numPr>
+                <w:ilvl w:val="0"/>
+                <w:numId w:val="1"/>
+              </w:numPr>
+              <w:ind w:left="119" w:hanging="119"/>
+            </w:pPr>
+            <w:r>
+              <w:t>Test cases</w:t>
+            </w:r>
           </w:p>
         </w:tc>
         <w:tc>
@@ -726,7 +674,6 @@
           </w:tcPr>
           <w:p>
             <w:r>
-              <w:lastRenderedPageBreak/>
               <w:t>Validation</w:t>
             </w:r>
           </w:p>
@@ -735,7 +682,32 @@
           <w:tcPr>
             <w:tcW w:w="905" w:type="dxa"/>
           </w:tcPr>
-          <w:p/>
+          <w:p>
+            <w:pPr>
+              <w:pStyle w:val="Listenabsatz"/>
+              <w:numPr>
+                <w:ilvl w:val="0"/>
+                <w:numId w:val="1"/>
+              </w:numPr>
+              <w:ind w:left="93" w:hanging="93"/>
+            </w:pPr>
+            <w:r>
+              <w:t>Component Testing</w:t>
+            </w:r>
+          </w:p>
+          <w:p>
+            <w:pPr>
+              <w:pStyle w:val="Listenabsatz"/>
+              <w:numPr>
+                <w:ilvl w:val="0"/>
+                <w:numId w:val="1"/>
+              </w:numPr>
+              <w:ind w:left="93" w:hanging="93"/>
+            </w:pPr>
+            <w:r>
+              <w:t>Accomplishment specification</w:t>
+            </w:r>
+          </w:p>
         </w:tc>
         <w:tc>
           <w:tcPr>
@@ -743,14 +715,40 @@
           </w:tcPr>
           <w:p>
             <w:pPr>
+              <w:pStyle w:val="Listenabsatz"/>
+              <w:numPr>
+                <w:ilvl w:val="0"/>
+                <w:numId w:val="1"/>
+              </w:numPr>
               <w:ind w:left="93" w:hanging="93"/>
             </w:pPr>
+            <w:r>
+              <w:t>Testing</w:t>
+            </w:r>
+          </w:p>
+          <w:p>
+            <w:pPr>
+              <w:pStyle w:val="Listenabsatz"/>
+              <w:numPr>
+                <w:ilvl w:val="0"/>
+                <w:numId w:val="1"/>
+              </w:numPr>
+              <w:ind w:left="93" w:hanging="93"/>
+            </w:pPr>
           </w:p>
         </w:tc>
         <w:tc>
           <w:tcPr>
             <w:tcW w:w="2384" w:type="dxa"/>
           </w:tcPr>
+          <w:p>
+            <w:pPr>
+              <w:ind w:left="119" w:hanging="119"/>
+            </w:pPr>
+            <w:r>
+              <w:t>- Test Report</w:t>
+            </w:r>
+          </w:p>
           <w:p>
             <w:pPr>
               <w:ind w:left="119" w:hanging="119"/>

</xml_diff>

<commit_message>
Einige Anpassungen an den Dokumenten (Kopf-Fuss-Zeilen sowie Design). Neue Vorlage für zukünftige Dokumente nach diesem Design + Kopf/Fusszeilen
</commit_message>
<xml_diff>
--- a/doc/task02/SE_Task2.docx
+++ b/doc/task02/SE_Task2.docx
@@ -4,44 +4,27 @@
   <w:body>
     <w:p>
       <w:pPr>
+        <w:pStyle w:val="berschrift1"/>
+      </w:pPr>
+      <w:r>
+        <w:t>Software Engineering and Design</w:t>
+      </w:r>
+      <w:r>
+        <w:t xml:space="preserve"> – Task 2</w:t>
+      </w:r>
+    </w:p>
+    <w:p>
+      <w:pPr>
         <w:rPr>
-          <w:b/>
+          <w:rStyle w:val="SchwacheHervorhebung"/>
         </w:rPr>
       </w:pPr>
-      <w:bookmarkStart w:id="0" w:name="_GoBack"/>
-      <w:bookmarkEnd w:id="0"/>
       <w:r>
         <w:rPr>
-          <w:b/>
+          <w:rStyle w:val="SchwacheHervorhebung"/>
         </w:rPr>
-        <w:t>Software Engineering and Design</w:t>
-      </w:r>
-    </w:p>
-    <w:p/>
-    <w:p>
-      <w:r>
         <w:t>Medical Health Care – Patient Management System</w:t>
       </w:r>
-    </w:p>
-    <w:p>
-      <w:pPr>
-        <w:rPr>
-          <w:b/>
-        </w:rPr>
-      </w:pPr>
-      <w:r>
-        <w:rPr>
-          <w:b/>
-        </w:rPr>
-        <w:t>Task 2</w:t>
-      </w:r>
-    </w:p>
-    <w:p>
-      <w:pPr>
-        <w:rPr>
-          <w:b/>
-        </w:rPr>
-      </w:pPr>
     </w:p>
     <w:p>
       <w:pPr>
@@ -68,20 +51,6 @@
         </w:rPr>
         <w:t>1.</w:t>
       </w:r>
-    </w:p>
-    <w:p>
-      <w:pPr>
-        <w:rPr>
-          <w:b/>
-        </w:rPr>
-      </w:pPr>
-    </w:p>
-    <w:p>
-      <w:pPr>
-        <w:rPr>
-          <w:b/>
-        </w:rPr>
-      </w:pPr>
     </w:p>
     <w:p>
       <w:pPr>
@@ -125,6 +94,8 @@
       <w:r>
         <w:t xml:space="preserve"> (team)</w:t>
       </w:r>
+      <w:bookmarkStart w:id="0" w:name="_GoBack"/>
+      <w:bookmarkEnd w:id="0"/>
     </w:p>
     <w:p>
       <w:pPr>
@@ -285,15 +256,15 @@
         <w:tblStyle w:val="Tabellenraster"/>
         <w:tblW w:w="11057" w:type="dxa"/>
         <w:tblInd w:w="-743" w:type="dxa"/>
-        <w:tblLook w:val="00BF" w:firstRow="1" w:lastRow="0" w:firstColumn="1" w:lastColumn="0" w:noHBand="0" w:noVBand="0"/>
+        <w:tblLook w:val="00A0" w:firstRow="1" w:lastRow="0" w:firstColumn="1" w:lastColumn="0" w:noHBand="0" w:noVBand="0"/>
       </w:tblPr>
       <w:tblGrid>
-        <w:gridCol w:w="1589"/>
-        <w:gridCol w:w="2031"/>
-        <w:gridCol w:w="2094"/>
-        <w:gridCol w:w="2106"/>
-        <w:gridCol w:w="1074"/>
-        <w:gridCol w:w="2163"/>
+        <w:gridCol w:w="1818"/>
+        <w:gridCol w:w="2288"/>
+        <w:gridCol w:w="1974"/>
+        <w:gridCol w:w="1996"/>
+        <w:gridCol w:w="1163"/>
+        <w:gridCol w:w="1818"/>
       </w:tblGrid>
       <w:tr>
         <w:tc>
@@ -775,12 +746,148 @@
     </w:tbl>
     <w:p/>
     <w:sectPr>
+      <w:headerReference w:type="default" r:id="rId8"/>
+      <w:footerReference w:type="default" r:id="rId9"/>
       <w:pgSz w:w="11900" w:h="16840"/>
       <w:pgMar w:top="1417" w:right="1417" w:bottom="1134" w:left="1417" w:header="708" w:footer="708" w:gutter="0"/>
       <w:cols w:space="708"/>
     </w:sectPr>
   </w:body>
 </w:document>
+</file>
+
+<file path=word/endnotes.xml><?xml version="1.0" encoding="utf-8"?>
+<w:endnotes xmlns:wpc="http://schemas.microsoft.com/office/word/2010/wordprocessingCanvas" xmlns:mo="http://schemas.microsoft.com/office/mac/office/2008/main" xmlns:mc="http://schemas.openxmlformats.org/markup-compatibility/2006" xmlns:mv="urn:schemas-microsoft-com:mac:vml" xmlns:o="urn:schemas-microsoft-com:office:office" xmlns:r="http://schemas.openxmlformats.org/officeDocument/2006/relationships" xmlns:m="http://schemas.openxmlformats.org/officeDocument/2006/math" xmlns:v="urn:schemas-microsoft-com:vml" xmlns:wp14="http://schemas.microsoft.com/office/word/2010/wordprocessingDrawing" xmlns:wp="http://schemas.openxmlformats.org/drawingml/2006/wordprocessingDrawing" xmlns:w10="urn:schemas-microsoft-com:office:word" xmlns:w="http://schemas.openxmlformats.org/wordprocessingml/2006/main" xmlns:w14="http://schemas.microsoft.com/office/word/2010/wordml" xmlns:wpg="http://schemas.microsoft.com/office/word/2010/wordprocessingGroup" xmlns:wpi="http://schemas.microsoft.com/office/word/2010/wordprocessingInk" xmlns:wne="http://schemas.microsoft.com/office/word/2006/wordml" xmlns:wps="http://schemas.microsoft.com/office/word/2010/wordprocessingShape" mc:Ignorable="w14 wp14">
+  <w:endnote w:type="separator" w:id="-1">
+    <w:p>
+      <w:r>
+        <w:separator/>
+      </w:r>
+    </w:p>
+  </w:endnote>
+  <w:endnote w:type="continuationSeparator" w:id="0">
+    <w:p>
+      <w:r>
+        <w:continuationSeparator/>
+      </w:r>
+    </w:p>
+  </w:endnote>
+</w:endnotes>
+</file>
+
+<file path=word/footer1.xml><?xml version="1.0" encoding="utf-8"?>
+<w:ftr xmlns:wpc="http://schemas.microsoft.com/office/word/2010/wordprocessingCanvas" xmlns:mo="http://schemas.microsoft.com/office/mac/office/2008/main" xmlns:mc="http://schemas.openxmlformats.org/markup-compatibility/2006" xmlns:mv="urn:schemas-microsoft-com:mac:vml" xmlns:o="urn:schemas-microsoft-com:office:office" xmlns:r="http://schemas.openxmlformats.org/officeDocument/2006/relationships" xmlns:m="http://schemas.openxmlformats.org/officeDocument/2006/math" xmlns:v="urn:schemas-microsoft-com:vml" xmlns:wp14="http://schemas.microsoft.com/office/word/2010/wordprocessingDrawing" xmlns:wp="http://schemas.openxmlformats.org/drawingml/2006/wordprocessingDrawing" xmlns:w10="urn:schemas-microsoft-com:office:word" xmlns:w="http://schemas.openxmlformats.org/wordprocessingml/2006/main" xmlns:w14="http://schemas.microsoft.com/office/word/2010/wordml" xmlns:wpg="http://schemas.microsoft.com/office/word/2010/wordprocessingGroup" xmlns:wpi="http://schemas.microsoft.com/office/word/2010/wordprocessingInk" xmlns:wne="http://schemas.microsoft.com/office/word/2006/wordml" xmlns:wps="http://schemas.microsoft.com/office/word/2010/wordprocessingShape" mc:Ignorable="w14 wp14">
+  <w:p>
+    <w:pPr>
+      <w:pStyle w:val="Fuzeile"/>
+    </w:pPr>
+    <w:r>
+      <w:t>Group Green</w:t>
+    </w:r>
+    <w:r>
+      <w:tab/>
+    </w:r>
+    <w:r>
+      <w:tab/>
+      <w:t xml:space="preserve">Seite </w:t>
+    </w:r>
+    <w:r>
+      <w:fldChar w:fldCharType="begin"/>
+    </w:r>
+    <w:r>
+      <w:instrText xml:space="preserve"> PAGE  \* MERGEFORMAT </w:instrText>
+    </w:r>
+    <w:r>
+      <w:fldChar w:fldCharType="separate"/>
+    </w:r>
+    <w:r>
+      <w:rPr>
+        <w:noProof/>
+      </w:rPr>
+      <w:t>1</w:t>
+    </w:r>
+    <w:r>
+      <w:fldChar w:fldCharType="end"/>
+    </w:r>
+    <w:r>
+      <w:t xml:space="preserve"> / </w:t>
+    </w:r>
+    <w:r>
+      <w:fldChar w:fldCharType="begin"/>
+    </w:r>
+    <w:r>
+      <w:instrText xml:space="preserve"> SECTIONPAGES  \* MERGEFORMAT </w:instrText>
+    </w:r>
+    <w:r>
+      <w:fldChar w:fldCharType="separate"/>
+    </w:r>
+    <w:r>
+      <w:rPr>
+        <w:noProof/>
+      </w:rPr>
+      <w:t>1</w:t>
+    </w:r>
+    <w:r>
+      <w:rPr>
+        <w:noProof/>
+      </w:rPr>
+      <w:fldChar w:fldCharType="end"/>
+    </w:r>
+  </w:p>
+</w:ftr>
+</file>
+
+<file path=word/footnotes.xml><?xml version="1.0" encoding="utf-8"?>
+<w:footnotes xmlns:wpc="http://schemas.microsoft.com/office/word/2010/wordprocessingCanvas" xmlns:mo="http://schemas.microsoft.com/office/mac/office/2008/main" xmlns:mc="http://schemas.openxmlformats.org/markup-compatibility/2006" xmlns:mv="urn:schemas-microsoft-com:mac:vml" xmlns:o="urn:schemas-microsoft-com:office:office" xmlns:r="http://schemas.openxmlformats.org/officeDocument/2006/relationships" xmlns:m="http://schemas.openxmlformats.org/officeDocument/2006/math" xmlns:v="urn:schemas-microsoft-com:vml" xmlns:wp14="http://schemas.microsoft.com/office/word/2010/wordprocessingDrawing" xmlns:wp="http://schemas.openxmlformats.org/drawingml/2006/wordprocessingDrawing" xmlns:w10="urn:schemas-microsoft-com:office:word" xmlns:w="http://schemas.openxmlformats.org/wordprocessingml/2006/main" xmlns:w14="http://schemas.microsoft.com/office/word/2010/wordml" xmlns:wpg="http://schemas.microsoft.com/office/word/2010/wordprocessingGroup" xmlns:wpi="http://schemas.microsoft.com/office/word/2010/wordprocessingInk" xmlns:wne="http://schemas.microsoft.com/office/word/2006/wordml" xmlns:wps="http://schemas.microsoft.com/office/word/2010/wordprocessingShape" mc:Ignorable="w14 wp14">
+  <w:footnote w:type="separator" w:id="-1">
+    <w:p>
+      <w:r>
+        <w:separator/>
+      </w:r>
+    </w:p>
+  </w:footnote>
+  <w:footnote w:type="continuationSeparator" w:id="0">
+    <w:p>
+      <w:r>
+        <w:continuationSeparator/>
+      </w:r>
+    </w:p>
+  </w:footnote>
+</w:footnotes>
+</file>
+
+<file path=word/header1.xml><?xml version="1.0" encoding="utf-8"?>
+<w:hdr xmlns:wpc="http://schemas.microsoft.com/office/word/2010/wordprocessingCanvas" xmlns:mo="http://schemas.microsoft.com/office/mac/office/2008/main" xmlns:mc="http://schemas.openxmlformats.org/markup-compatibility/2006" xmlns:mv="urn:schemas-microsoft-com:mac:vml" xmlns:o="urn:schemas-microsoft-com:office:office" xmlns:r="http://schemas.openxmlformats.org/officeDocument/2006/relationships" xmlns:m="http://schemas.openxmlformats.org/officeDocument/2006/math" xmlns:v="urn:schemas-microsoft-com:vml" xmlns:wp14="http://schemas.microsoft.com/office/word/2010/wordprocessingDrawing" xmlns:wp="http://schemas.openxmlformats.org/drawingml/2006/wordprocessingDrawing" xmlns:w10="urn:schemas-microsoft-com:office:word" xmlns:w="http://schemas.openxmlformats.org/wordprocessingml/2006/main" xmlns:w14="http://schemas.microsoft.com/office/word/2010/wordml" xmlns:wpg="http://schemas.microsoft.com/office/word/2010/wordprocessingGroup" xmlns:wpi="http://schemas.microsoft.com/office/word/2010/wordprocessingInk" xmlns:wne="http://schemas.microsoft.com/office/word/2006/wordml" xmlns:wps="http://schemas.microsoft.com/office/word/2010/wordprocessingShape" mc:Ignorable="w14 wp14">
+  <w:p>
+    <w:pPr>
+      <w:pStyle w:val="Kopfzeile"/>
+    </w:pPr>
+    <w:r>
+      <w:t>Task 2 – Software Engineering and Design</w:t>
+    </w:r>
+    <w:r>
+      <w:tab/>
+    </w:r>
+    <w:r>
+      <w:fldChar w:fldCharType="begin"/>
+    </w:r>
+    <w:r>
+      <w:instrText xml:space="preserve"> TIME \@ "dd.MM.yyyy" </w:instrText>
+    </w:r>
+    <w:r>
+      <w:fldChar w:fldCharType="separate"/>
+    </w:r>
+    <w:r>
+      <w:rPr>
+        <w:noProof/>
+      </w:rPr>
+      <w:t>27.09.2013</w:t>
+    </w:r>
+    <w:r>
+      <w:fldChar w:fldCharType="end"/>
+    </w:r>
+  </w:p>
+</w:hdr>
 </file>
 
 <file path=word/numbering.xml><?xml version="1.0" encoding="utf-8"?>
@@ -1060,6 +1167,29 @@
     <w:name w:val="Normal"/>
     <w:qFormat/>
   </w:style>
+  <w:style w:type="paragraph" w:styleId="berschrift1">
+    <w:name w:val="heading 1"/>
+    <w:basedOn w:val="Standard"/>
+    <w:next w:val="Standard"/>
+    <w:link w:val="berschrift1Zeichen"/>
+    <w:uiPriority w:val="9"/>
+    <w:qFormat/>
+    <w:rsid w:val="00E46DA4"/>
+    <w:pPr>
+      <w:keepNext/>
+      <w:keepLines/>
+      <w:spacing w:before="480"/>
+      <w:outlineLvl w:val="0"/>
+    </w:pPr>
+    <w:rPr>
+      <w:rFonts w:asciiTheme="majorHAnsi" w:eastAsiaTheme="majorEastAsia" w:hAnsiTheme="majorHAnsi" w:cstheme="majorBidi"/>
+      <w:b/>
+      <w:bCs/>
+      <w:color w:val="688C00" w:themeColor="accent1" w:themeShade="B5"/>
+      <w:sz w:val="32"/>
+      <w:szCs w:val="32"/>
+    </w:rPr>
+  </w:style>
   <w:style w:type="character" w:default="1" w:styleId="Absatzstandardschriftart">
     <w:name w:val="Default Paragraph Font"/>
     <w:uiPriority w:val="1"/>
@@ -1120,6 +1250,75 @@
         <w:right w:w="108" w:type="dxa"/>
       </w:tblCellMar>
     </w:tblPr>
+  </w:style>
+  <w:style w:type="paragraph" w:styleId="Kopfzeile">
+    <w:name w:val="header"/>
+    <w:basedOn w:val="Standard"/>
+    <w:link w:val="KopfzeileZeichen"/>
+    <w:uiPriority w:val="99"/>
+    <w:unhideWhenUsed/>
+    <w:rsid w:val="00E46DA4"/>
+    <w:pPr>
+      <w:tabs>
+        <w:tab w:val="center" w:pos="4536"/>
+        <w:tab w:val="right" w:pos="9072"/>
+      </w:tabs>
+    </w:pPr>
+  </w:style>
+  <w:style w:type="character" w:customStyle="1" w:styleId="KopfzeileZeichen">
+    <w:name w:val="Kopfzeile Zeichen"/>
+    <w:basedOn w:val="Absatzstandardschriftart"/>
+    <w:link w:val="Kopfzeile"/>
+    <w:uiPriority w:val="99"/>
+    <w:rsid w:val="00E46DA4"/>
+  </w:style>
+  <w:style w:type="paragraph" w:styleId="Fuzeile">
+    <w:name w:val="footer"/>
+    <w:basedOn w:val="Standard"/>
+    <w:link w:val="FuzeileZeichen"/>
+    <w:uiPriority w:val="99"/>
+    <w:unhideWhenUsed/>
+    <w:rsid w:val="00E46DA4"/>
+    <w:pPr>
+      <w:tabs>
+        <w:tab w:val="center" w:pos="4536"/>
+        <w:tab w:val="right" w:pos="9072"/>
+      </w:tabs>
+    </w:pPr>
+  </w:style>
+  <w:style w:type="character" w:customStyle="1" w:styleId="FuzeileZeichen">
+    <w:name w:val="Fußzeile Zeichen"/>
+    <w:basedOn w:val="Absatzstandardschriftart"/>
+    <w:link w:val="Fuzeile"/>
+    <w:uiPriority w:val="99"/>
+    <w:rsid w:val="00E46DA4"/>
+  </w:style>
+  <w:style w:type="character" w:customStyle="1" w:styleId="berschrift1Zeichen">
+    <w:name w:val="Überschrift 1 Zeichen"/>
+    <w:basedOn w:val="Absatzstandardschriftart"/>
+    <w:link w:val="berschrift1"/>
+    <w:uiPriority w:val="9"/>
+    <w:rsid w:val="00E46DA4"/>
+    <w:rPr>
+      <w:rFonts w:asciiTheme="majorHAnsi" w:eastAsiaTheme="majorEastAsia" w:hAnsiTheme="majorHAnsi" w:cstheme="majorBidi"/>
+      <w:b/>
+      <w:bCs/>
+      <w:color w:val="688C00" w:themeColor="accent1" w:themeShade="B5"/>
+      <w:sz w:val="32"/>
+      <w:szCs w:val="32"/>
+    </w:rPr>
+  </w:style>
+  <w:style w:type="character" w:styleId="SchwacheHervorhebung">
+    <w:name w:val="Subtle Emphasis"/>
+    <w:basedOn w:val="Absatzstandardschriftart"/>
+    <w:uiPriority w:val="19"/>
+    <w:qFormat/>
+    <w:rsid w:val="00B02B63"/>
+    <w:rPr>
+      <w:i/>
+      <w:iCs/>
+      <w:color w:val="808080" w:themeColor="text1" w:themeTint="7F"/>
+    </w:rPr>
   </w:style>
 </w:styles>
 </file>
@@ -1280,6 +1479,29 @@
     <w:name w:val="Normal"/>
     <w:qFormat/>
   </w:style>
+  <w:style w:type="paragraph" w:styleId="berschrift1">
+    <w:name w:val="heading 1"/>
+    <w:basedOn w:val="Standard"/>
+    <w:next w:val="Standard"/>
+    <w:link w:val="berschrift1Zeichen"/>
+    <w:uiPriority w:val="9"/>
+    <w:qFormat/>
+    <w:rsid w:val="00E46DA4"/>
+    <w:pPr>
+      <w:keepNext/>
+      <w:keepLines/>
+      <w:spacing w:before="480"/>
+      <w:outlineLvl w:val="0"/>
+    </w:pPr>
+    <w:rPr>
+      <w:rFonts w:asciiTheme="majorHAnsi" w:eastAsiaTheme="majorEastAsia" w:hAnsiTheme="majorHAnsi" w:cstheme="majorBidi"/>
+      <w:b/>
+      <w:bCs/>
+      <w:color w:val="688C00" w:themeColor="accent1" w:themeShade="B5"/>
+      <w:sz w:val="32"/>
+      <w:szCs w:val="32"/>
+    </w:rPr>
+  </w:style>
   <w:style w:type="character" w:default="1" w:styleId="Absatzstandardschriftart">
     <w:name w:val="Default Paragraph Font"/>
     <w:uiPriority w:val="1"/>
@@ -1341,13 +1563,82 @@
       </w:tblCellMar>
     </w:tblPr>
   </w:style>
+  <w:style w:type="paragraph" w:styleId="Kopfzeile">
+    <w:name w:val="header"/>
+    <w:basedOn w:val="Standard"/>
+    <w:link w:val="KopfzeileZeichen"/>
+    <w:uiPriority w:val="99"/>
+    <w:unhideWhenUsed/>
+    <w:rsid w:val="00E46DA4"/>
+    <w:pPr>
+      <w:tabs>
+        <w:tab w:val="center" w:pos="4536"/>
+        <w:tab w:val="right" w:pos="9072"/>
+      </w:tabs>
+    </w:pPr>
+  </w:style>
+  <w:style w:type="character" w:customStyle="1" w:styleId="KopfzeileZeichen">
+    <w:name w:val="Kopfzeile Zeichen"/>
+    <w:basedOn w:val="Absatzstandardschriftart"/>
+    <w:link w:val="Kopfzeile"/>
+    <w:uiPriority w:val="99"/>
+    <w:rsid w:val="00E46DA4"/>
+  </w:style>
+  <w:style w:type="paragraph" w:styleId="Fuzeile">
+    <w:name w:val="footer"/>
+    <w:basedOn w:val="Standard"/>
+    <w:link w:val="FuzeileZeichen"/>
+    <w:uiPriority w:val="99"/>
+    <w:unhideWhenUsed/>
+    <w:rsid w:val="00E46DA4"/>
+    <w:pPr>
+      <w:tabs>
+        <w:tab w:val="center" w:pos="4536"/>
+        <w:tab w:val="right" w:pos="9072"/>
+      </w:tabs>
+    </w:pPr>
+  </w:style>
+  <w:style w:type="character" w:customStyle="1" w:styleId="FuzeileZeichen">
+    <w:name w:val="Fußzeile Zeichen"/>
+    <w:basedOn w:val="Absatzstandardschriftart"/>
+    <w:link w:val="Fuzeile"/>
+    <w:uiPriority w:val="99"/>
+    <w:rsid w:val="00E46DA4"/>
+  </w:style>
+  <w:style w:type="character" w:customStyle="1" w:styleId="berschrift1Zeichen">
+    <w:name w:val="Überschrift 1 Zeichen"/>
+    <w:basedOn w:val="Absatzstandardschriftart"/>
+    <w:link w:val="berschrift1"/>
+    <w:uiPriority w:val="9"/>
+    <w:rsid w:val="00E46DA4"/>
+    <w:rPr>
+      <w:rFonts w:asciiTheme="majorHAnsi" w:eastAsiaTheme="majorEastAsia" w:hAnsiTheme="majorHAnsi" w:cstheme="majorBidi"/>
+      <w:b/>
+      <w:bCs/>
+      <w:color w:val="688C00" w:themeColor="accent1" w:themeShade="B5"/>
+      <w:sz w:val="32"/>
+      <w:szCs w:val="32"/>
+    </w:rPr>
+  </w:style>
+  <w:style w:type="character" w:styleId="SchwacheHervorhebung">
+    <w:name w:val="Subtle Emphasis"/>
+    <w:basedOn w:val="Absatzstandardschriftart"/>
+    <w:uiPriority w:val="19"/>
+    <w:qFormat/>
+    <w:rsid w:val="00B02B63"/>
+    <w:rPr>
+      <w:i/>
+      <w:iCs/>
+      <w:color w:val="808080" w:themeColor="text1" w:themeTint="7F"/>
+    </w:rPr>
+  </w:style>
 </w:styles>
 </file>
 
 <file path=word/theme/theme1.xml><?xml version="1.0" encoding="utf-8"?>
-<a:theme xmlns:a="http://schemas.openxmlformats.org/drawingml/2006/main" name="Office-Design">
+<a:theme xmlns:a="http://schemas.openxmlformats.org/drawingml/2006/main" name="Austin">
   <a:themeElements>
-    <a:clrScheme name="Office">
+    <a:clrScheme name="Austin">
       <a:dk1>
         <a:sysClr val="windowText" lastClr="000000"/>
       </a:dk1>
@@ -1355,82 +1646,48 @@
         <a:sysClr val="window" lastClr="FFFFFF"/>
       </a:lt1>
       <a:dk2>
-        <a:srgbClr val="1F497D"/>
+        <a:srgbClr val="3E3D2D"/>
       </a:dk2>
       <a:lt2>
-        <a:srgbClr val="EEECE1"/>
+        <a:srgbClr val="CAF278"/>
       </a:lt2>
       <a:accent1>
-        <a:srgbClr val="4F81BD"/>
+        <a:srgbClr val="94C600"/>
       </a:accent1>
       <a:accent2>
-        <a:srgbClr val="C0504D"/>
+        <a:srgbClr val="71685A"/>
       </a:accent2>
       <a:accent3>
-        <a:srgbClr val="9BBB59"/>
+        <a:srgbClr val="FF6700"/>
       </a:accent3>
       <a:accent4>
-        <a:srgbClr val="8064A2"/>
+        <a:srgbClr val="909465"/>
       </a:accent4>
       <a:accent5>
-        <a:srgbClr val="4BACC6"/>
+        <a:srgbClr val="956B43"/>
       </a:accent5>
       <a:accent6>
-        <a:srgbClr val="F79646"/>
+        <a:srgbClr val="FEA022"/>
       </a:accent6>
       <a:hlink>
-        <a:srgbClr val="0000FF"/>
+        <a:srgbClr val="E68200"/>
       </a:hlink>
       <a:folHlink>
-        <a:srgbClr val="800080"/>
+        <a:srgbClr val="FFA94A"/>
       </a:folHlink>
     </a:clrScheme>
-    <a:fontScheme name="Office">
+    <a:fontScheme name="Austin">
       <a:majorFont>
-        <a:latin typeface="Calibri"/>
+        <a:latin typeface="Century Gothic"/>
         <a:ea typeface=""/>
         <a:cs typeface=""/>
         <a:font script="Jpan" typeface="ＭＳ ゴシック"/>
-        <a:font script="Hang" typeface="맑은 고딕"/>
-        <a:font script="Hans" typeface="宋体"/>
-        <a:font script="Hant" typeface="新細明體"/>
-        <a:font script="Arab" typeface="Times New Roman"/>
-        <a:font script="Hebr" typeface="Times New Roman"/>
-        <a:font script="Thai" typeface="Angsana New"/>
-        <a:font script="Ethi" typeface="Nyala"/>
-        <a:font script="Beng" typeface="Vrinda"/>
-        <a:font script="Gujr" typeface="Shruti"/>
-        <a:font script="Khmr" typeface="MoolBoran"/>
-        <a:font script="Knda" typeface="Tunga"/>
-        <a:font script="Guru" typeface="Raavi"/>
-        <a:font script="Cans" typeface="Euphemia"/>
-        <a:font script="Cher" typeface="Plantagenet Cherokee"/>
-        <a:font script="Yiii" typeface="Microsoft Yi Baiti"/>
-        <a:font script="Tibt" typeface="Microsoft Himalaya"/>
-        <a:font script="Thaa" typeface="MV Boli"/>
-        <a:font script="Deva" typeface="Mangal"/>
-        <a:font script="Telu" typeface="Gautami"/>
-        <a:font script="Taml" typeface="Latha"/>
-        <a:font script="Syrc" typeface="Estrangelo Edessa"/>
-        <a:font script="Orya" typeface="Kalinga"/>
-        <a:font script="Mlym" typeface="Kartika"/>
-        <a:font script="Laoo" typeface="DokChampa"/>
-        <a:font script="Sinh" typeface="Iskoola Pota"/>
-        <a:font script="Mong" typeface="Mongolian Baiti"/>
-        <a:font script="Viet" typeface="Times New Roman"/>
-        <a:font script="Uigh" typeface="Microsoft Uighur"/>
-      </a:majorFont>
-      <a:minorFont>
-        <a:latin typeface="Cambria"/>
-        <a:ea typeface=""/>
-        <a:cs typeface=""/>
-        <a:font script="Jpan" typeface="ＭＳ 明朝"/>
-        <a:font script="Hang" typeface="맑은 고딕"/>
-        <a:font script="Hans" typeface="宋体"/>
-        <a:font script="Hant" typeface="新細明體"/>
-        <a:font script="Arab" typeface="Arial"/>
-        <a:font script="Hebr" typeface="Arial"/>
-        <a:font script="Thai" typeface="Cordia New"/>
+        <a:font script="Hang" typeface="HY중고딕"/>
+        <a:font script="Hans" typeface="微软雅黑"/>
+        <a:font script="Hant" typeface="微軟正黑體"/>
+        <a:font script="Arab" typeface="Tahoma"/>
+        <a:font script="Hebr" typeface="Gisha"/>
+        <a:font script="Thai" typeface="DilleniaUPC"/>
         <a:font script="Ethi" typeface="Nyala"/>
         <a:font script="Beng" typeface="Vrinda"/>
         <a:font script="Gujr" typeface="Shruti"/>
@@ -1451,11 +1708,47 @@
         <a:font script="Laoo" typeface="DokChampa"/>
         <a:font script="Sinh" typeface="Iskoola Pota"/>
         <a:font script="Mong" typeface="Mongolian Baiti"/>
-        <a:font script="Viet" typeface="Arial"/>
+        <a:font script="Viet" typeface="Tahoma"/>
         <a:font script="Uigh" typeface="Microsoft Uighur"/>
+        <a:font script="Geor" typeface="Sylfaen"/>
+      </a:majorFont>
+      <a:minorFont>
+        <a:latin typeface="Century Gothic"/>
+        <a:ea typeface=""/>
+        <a:cs typeface=""/>
+        <a:font script="Jpan" typeface="ＭＳ ゴシック"/>
+        <a:font script="Hang" typeface="HY중고딕"/>
+        <a:font script="Hans" typeface="微软雅黑"/>
+        <a:font script="Hant" typeface="微軟正黑體"/>
+        <a:font script="Arab" typeface="Tahoma"/>
+        <a:font script="Hebr" typeface="Gisha"/>
+        <a:font script="Thai" typeface="DilleniaUPC"/>
+        <a:font script="Ethi" typeface="Nyala"/>
+        <a:font script="Beng" typeface="Vrinda"/>
+        <a:font script="Gujr" typeface="Shruti"/>
+        <a:font script="Khmr" typeface="DaunPenh"/>
+        <a:font script="Knda" typeface="Tunga"/>
+        <a:font script="Guru" typeface="Raavi"/>
+        <a:font script="Cans" typeface="Euphemia"/>
+        <a:font script="Cher" typeface="Plantagenet Cherokee"/>
+        <a:font script="Yiii" typeface="Microsoft Yi Baiti"/>
+        <a:font script="Tibt" typeface="Microsoft Himalaya"/>
+        <a:font script="Thaa" typeface="MV Boli"/>
+        <a:font script="Deva" typeface="Mangal"/>
+        <a:font script="Telu" typeface="Gautami"/>
+        <a:font script="Taml" typeface="Latha"/>
+        <a:font script="Syrc" typeface="Estrangelo Edessa"/>
+        <a:font script="Orya" typeface="Kalinga"/>
+        <a:font script="Mlym" typeface="Kartika"/>
+        <a:font script="Laoo" typeface="DokChampa"/>
+        <a:font script="Sinh" typeface="Iskoola Pota"/>
+        <a:font script="Mong" typeface="Mongolian Baiti"/>
+        <a:font script="Viet" typeface="Verdana"/>
+        <a:font script="Uigh" typeface="Microsoft Uighur"/>
+        <a:font script="Geor" typeface="Sylfaen"/>
       </a:minorFont>
     </a:fontScheme>
-    <a:fmtScheme name="Office">
+    <a:fmtScheme name="Austin">
       <a:fillStyleLst>
         <a:solidFill>
           <a:schemeClr val="phClr"/>
@@ -1464,62 +1757,58 @@
           <a:gsLst>
             <a:gs pos="0">
               <a:schemeClr val="phClr">
-                <a:tint val="50000"/>
-                <a:satMod val="300000"/>
+                <a:tint val="20000"/>
+                <a:satMod val="180000"/>
+                <a:lumMod val="98000"/>
               </a:schemeClr>
             </a:gs>
-            <a:gs pos="35000">
+            <a:gs pos="40000">
               <a:schemeClr val="phClr">
-                <a:tint val="37000"/>
-                <a:satMod val="300000"/>
+                <a:tint val="30000"/>
+                <a:satMod val="260000"/>
+                <a:lumMod val="84000"/>
               </a:schemeClr>
             </a:gs>
             <a:gs pos="100000">
               <a:schemeClr val="phClr">
-                <a:tint val="15000"/>
-                <a:satMod val="350000"/>
+                <a:tint val="100000"/>
+                <a:satMod val="110000"/>
+                <a:lumMod val="100000"/>
               </a:schemeClr>
             </a:gs>
           </a:gsLst>
-          <a:lin ang="16200000" scaled="1"/>
+          <a:lin ang="5040000" scaled="1"/>
         </a:gradFill>
         <a:gradFill rotWithShape="1">
           <a:gsLst>
             <a:gs pos="0">
-              <a:schemeClr val="phClr">
-                <a:tint val="100000"/>
-                <a:shade val="100000"/>
-                <a:satMod val="130000"/>
-              </a:schemeClr>
+              <a:schemeClr val="phClr"/>
             </a:gs>
             <a:gs pos="100000">
               <a:schemeClr val="phClr">
-                <a:tint val="50000"/>
-                <a:shade val="100000"/>
-                <a:satMod val="350000"/>
+                <a:shade val="75000"/>
+                <a:satMod val="120000"/>
+                <a:lumMod val="90000"/>
               </a:schemeClr>
             </a:gs>
           </a:gsLst>
-          <a:lin ang="16200000" scaled="0"/>
+          <a:lin ang="5400000" scaled="0"/>
         </a:gradFill>
       </a:fillStyleLst>
       <a:lnStyleLst>
         <a:ln w="9525" cap="flat" cmpd="sng" algn="ctr">
           <a:solidFill>
-            <a:schemeClr val="phClr">
-              <a:shade val="95000"/>
-              <a:satMod val="105000"/>
-            </a:schemeClr>
+            <a:schemeClr val="phClr"/>
           </a:solidFill>
           <a:prstDash val="solid"/>
         </a:ln>
-        <a:ln w="25400" cap="flat" cmpd="sng" algn="ctr">
+        <a:ln w="15875" cap="flat" cmpd="sng" algn="ctr">
           <a:solidFill>
             <a:schemeClr val="phClr"/>
           </a:solidFill>
           <a:prstDash val="solid"/>
         </a:ln>
-        <a:ln w="38100" cap="flat" cmpd="sng" algn="ctr">
+        <a:ln w="22225" cap="flat" cmpd="sng" algn="ctr">
           <a:solidFill>
             <a:schemeClr val="phClr"/>
           </a:solidFill>
@@ -1528,28 +1817,13 @@
       </a:lnStyleLst>
       <a:effectStyleLst>
         <a:effectStyle>
-          <a:effectLst>
-            <a:outerShdw blurRad="40000" dist="20000" dir="5400000" rotWithShape="0">
-              <a:srgbClr val="000000">
-                <a:alpha val="38000"/>
-              </a:srgbClr>
-            </a:outerShdw>
-          </a:effectLst>
+          <a:effectLst/>
         </a:effectStyle>
         <a:effectStyle>
           <a:effectLst>
-            <a:outerShdw blurRad="40000" dist="23000" dir="5400000" rotWithShape="0">
+            <a:outerShdw blurRad="50800" dist="25400" dir="5400000" rotWithShape="0">
               <a:srgbClr val="000000">
-                <a:alpha val="35000"/>
-              </a:srgbClr>
-            </a:outerShdw>
-          </a:effectLst>
-        </a:effectStyle>
-        <a:effectStyle>
-          <a:effectLst>
-            <a:outerShdw blurRad="40000" dist="23000" dir="5400000" rotWithShape="0">
-              <a:srgbClr val="000000">
-                <a:alpha val="35000"/>
+                <a:alpha val="28000"/>
               </a:srgbClr>
             </a:outerShdw>
           </a:effectLst>
@@ -1557,12 +1831,37 @@
             <a:camera prst="orthographicFront">
               <a:rot lat="0" lon="0" rev="0"/>
             </a:camera>
-            <a:lightRig rig="threePt" dir="t">
-              <a:rot lat="0" lon="0" rev="1200000"/>
+            <a:lightRig rig="threePt" dir="tl">
+              <a:rot lat="0" lon="0" rev="20400000"/>
             </a:lightRig>
           </a:scene3d>
           <a:sp3d>
-            <a:bevelT w="63500" h="25400"/>
+            <a:bevelT w="50800" h="12700" prst="softRound"/>
+          </a:sp3d>
+        </a:effectStyle>
+        <a:effectStyle>
+          <a:effectLst>
+            <a:outerShdw blurRad="44450" dist="50800" dir="5400000" sx="96000" rotWithShape="0">
+              <a:srgbClr val="000000">
+                <a:alpha val="34000"/>
+              </a:srgbClr>
+            </a:outerShdw>
+          </a:effectLst>
+          <a:scene3d>
+            <a:camera prst="orthographicFront">
+              <a:rot lat="0" lon="0" rev="0"/>
+            </a:camera>
+            <a:lightRig rig="threePt" dir="tl">
+              <a:rot lat="0" lon="0" rev="20400000"/>
+            </a:lightRig>
+          </a:scene3d>
+          <a:sp3d contourW="15875" prstMaterial="metal">
+            <a:bevelT w="101600" h="25400" prst="softRound"/>
+            <a:contourClr>
+              <a:schemeClr val="phClr">
+                <a:shade val="30000"/>
+              </a:schemeClr>
+            </a:contourClr>
           </a:sp3d>
         </a:effectStyle>
       </a:effectStyleLst>
@@ -1574,90 +1873,50 @@
           <a:gsLst>
             <a:gs pos="0">
               <a:schemeClr val="phClr">
-                <a:tint val="40000"/>
-                <a:satMod val="350000"/>
+                <a:shade val="94000"/>
+                <a:satMod val="114000"/>
+                <a:lumMod val="96000"/>
               </a:schemeClr>
             </a:gs>
-            <a:gs pos="40000">
+            <a:gs pos="62000">
               <a:schemeClr val="phClr">
-                <a:tint val="45000"/>
-                <a:shade val="99000"/>
-                <a:satMod val="350000"/>
+                <a:tint val="92000"/>
+                <a:shade val="66000"/>
+                <a:satMod val="110000"/>
+                <a:lumMod val="80000"/>
               </a:schemeClr>
             </a:gs>
             <a:gs pos="100000">
               <a:schemeClr val="phClr">
-                <a:shade val="20000"/>
-                <a:satMod val="255000"/>
+                <a:tint val="89000"/>
+                <a:shade val="62000"/>
+                <a:satMod val="110000"/>
+                <a:lumMod val="72000"/>
               </a:schemeClr>
             </a:gs>
           </a:gsLst>
-          <a:path path="circle">
-            <a:fillToRect l="50000" t="-80000" r="50000" b="180000"/>
-          </a:path>
+          <a:lin ang="5400000" scaled="0"/>
         </a:gradFill>
-        <a:gradFill rotWithShape="1">
-          <a:gsLst>
-            <a:gs pos="0">
+        <a:blipFill rotWithShape="1">
+          <a:blip xmlns:r="http://schemas.openxmlformats.org/officeDocument/2006/relationships" r:embed="rId1">
+            <a:duotone>
               <a:schemeClr val="phClr">
                 <a:tint val="80000"/>
-                <a:satMod val="300000"/>
+                <a:shade val="58000"/>
               </a:schemeClr>
-            </a:gs>
-            <a:gs pos="100000">
               <a:schemeClr val="phClr">
-                <a:shade val="30000"/>
-                <a:satMod val="200000"/>
+                <a:tint val="73000"/>
+                <a:shade val="68000"/>
+                <a:satMod val="150000"/>
               </a:schemeClr>
-            </a:gs>
-          </a:gsLst>
-          <a:path path="circle">
-            <a:fillToRect l="50000" t="50000" r="50000" b="50000"/>
-          </a:path>
-        </a:gradFill>
+            </a:duotone>
+          </a:blip>
+          <a:tile tx="0" ty="0" sx="100000" sy="100000" flip="none" algn="tl"/>
+        </a:blipFill>
       </a:bgFillStyleLst>
     </a:fmtScheme>
   </a:themeElements>
-  <a:objectDefaults>
-    <a:spDef>
-      <a:spPr/>
-      <a:bodyPr/>
-      <a:lstStyle/>
-      <a:style>
-        <a:lnRef idx="1">
-          <a:schemeClr val="accent1"/>
-        </a:lnRef>
-        <a:fillRef idx="3">
-          <a:schemeClr val="accent1"/>
-        </a:fillRef>
-        <a:effectRef idx="2">
-          <a:schemeClr val="accent1"/>
-        </a:effectRef>
-        <a:fontRef idx="minor">
-          <a:schemeClr val="lt1"/>
-        </a:fontRef>
-      </a:style>
-    </a:spDef>
-    <a:lnDef>
-      <a:spPr/>
-      <a:bodyPr/>
-      <a:lstStyle/>
-      <a:style>
-        <a:lnRef idx="2">
-          <a:schemeClr val="accent1"/>
-        </a:lnRef>
-        <a:fillRef idx="0">
-          <a:schemeClr val="accent1"/>
-        </a:fillRef>
-        <a:effectRef idx="1">
-          <a:schemeClr val="accent1"/>
-        </a:effectRef>
-        <a:fontRef idx="minor">
-          <a:schemeClr val="tx1"/>
-        </a:fontRef>
-      </a:style>
-    </a:lnDef>
-  </a:objectDefaults>
+  <a:objectDefaults/>
   <a:extraClrSchemeLst/>
 </a:theme>
 </file>
</xml_diff>